<commit_message>
update appendix a name
</commit_message>
<xml_diff>
--- a/markdown/appendix_one_models_and_sims.docx
+++ b/markdown/appendix_one_models_and_sims.docx
@@ -13,7 +13,7 @@
         <w:t xml:space="preserve"> </w:t>
       </w:r>
       <w:r>
-        <w:t xml:space="preserve">1:</w:t>
+        <w:t xml:space="preserve">A:</w:t>
       </w:r>
       <w:r>
         <w:t xml:space="preserve"> </w:t>
@@ -103,13 +103,13 @@
     <w:bookmarkStart w:id="20" w:name="TOC"/>
     <w:bookmarkEnd w:id="20"/>
     <w:bookmarkStart w:id="22" w:name="header"/>
-    <w:bookmarkStart w:id="21" w:name="X10836d5956ae2a7197b6ae7d425474efd8bebdf"/>
+    <w:bookmarkStart w:id="21" w:name="X2ac3daa34c65ce7581b04c9c895ec446a6f15db"/>
     <w:p>
       <w:pPr>
         <w:pStyle w:val="Heading1"/>
       </w:pPr>
       <w:r>
-        <w:t xml:space="preserve">Appendix 1: Models and Simulations to</w:t>
+        <w:t xml:space="preserve">Appendix A: Models and Simulations to</w:t>
       </w:r>
       <w:r>
         <w:t xml:space="preserve"> </w:t>
@@ -375,7 +375,7 @@
         <w:t xml:space="preserve">Thus, the system looks like this:</w:t>
       </w:r>
     </w:p>
-    <w:bookmarkStart w:id="23" w:name="htmlwidget-79765c9799466111b32d"/>
+    <w:bookmarkStart w:id="23" w:name="htmlwidget-b171e6fa86ea88ca3c11"/>
     <w:bookmarkEnd w:id="23"/>
     <w:bookmarkEnd w:id="24"/>
     <w:bookmarkStart w:id="25" w:name="functions-to-create-the-system"/>
@@ -5234,6 +5234,105 @@
         <w:rPr>
           <w:rStyle w:val="NormalTok"/>
         </w:rPr>
+        <w:t xml:space="preserve">) </w:t>
+      </w:r>
+      <w:r>
+        <w:rPr>
+          <w:rStyle w:val="SpecialCharTok"/>
+        </w:rPr>
+        <w:t xml:space="preserve">+</w:t>
+      </w:r>
+      <w:r>
+        <w:br/>
+      </w:r>
+      <w:r>
+        <w:rPr>
+          <w:rStyle w:val="NormalTok"/>
+        </w:rPr>
+        <w:t xml:space="preserve">  </w:t>
+      </w:r>
+      <w:r>
+        <w:rPr>
+          <w:rStyle w:val="FunctionTok"/>
+        </w:rPr>
+        <w:t xml:space="preserve">geom_vline</w:t>
+      </w:r>
+      <w:r>
+        <w:rPr>
+          <w:rStyle w:val="NormalTok"/>
+        </w:rPr>
+        <w:t xml:space="preserve">(</w:t>
+      </w:r>
+      <w:r>
+        <w:rPr>
+          <w:rStyle w:val="AttributeTok"/>
+        </w:rPr>
+        <w:t xml:space="preserve">xintercept =</w:t>
+      </w:r>
+      <w:r>
+        <w:rPr>
+          <w:rStyle w:val="NormalTok"/>
+        </w:rPr>
+        <w:t xml:space="preserve"> </w:t>
+      </w:r>
+      <w:r>
+        <w:rPr>
+          <w:rStyle w:val="DecValTok"/>
+        </w:rPr>
+        <w:t xml:space="preserve">1</w:t>
+      </w:r>
+      <w:r>
+        <w:rPr>
+          <w:rStyle w:val="NormalTok"/>
+        </w:rPr>
+        <w:t xml:space="preserve">, </w:t>
+      </w:r>
+      <w:r>
+        <w:rPr>
+          <w:rStyle w:val="AttributeTok"/>
+        </w:rPr>
+        <w:t xml:space="preserve">linewidth =</w:t>
+      </w:r>
+      <w:r>
+        <w:rPr>
+          <w:rStyle w:val="NormalTok"/>
+        </w:rPr>
+        <w:t xml:space="preserve"> </w:t>
+      </w:r>
+      <w:r>
+        <w:rPr>
+          <w:rStyle w:val="FloatTok"/>
+        </w:rPr>
+        <w:t xml:space="preserve">1.5</w:t>
+      </w:r>
+      <w:r>
+        <w:rPr>
+          <w:rStyle w:val="NormalTok"/>
+        </w:rPr>
+        <w:t xml:space="preserve">, </w:t>
+      </w:r>
+      <w:r>
+        <w:rPr>
+          <w:rStyle w:val="AttributeTok"/>
+        </w:rPr>
+        <w:t xml:space="preserve">lty =</w:t>
+      </w:r>
+      <w:r>
+        <w:rPr>
+          <w:rStyle w:val="NormalTok"/>
+        </w:rPr>
+        <w:t xml:space="preserve"> </w:t>
+      </w:r>
+      <w:r>
+        <w:rPr>
+          <w:rStyle w:val="DecValTok"/>
+        </w:rPr>
+        <w:t xml:space="preserve">3</w:t>
+      </w:r>
+      <w:r>
+        <w:rPr>
+          <w:rStyle w:val="NormalTok"/>
+        </w:rPr>
         <w:t xml:space="preserve">)</w:t>
       </w:r>
     </w:p>
@@ -5251,7 +5350,7 @@
               <a:graphicData uri="http://schemas.openxmlformats.org/drawingml/2006/picture">
                 <pic:pic>
                   <pic:nvPicPr>
-                    <pic:cNvPr descr="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" id="34" name="Picture"/>
+                    <pic:cNvPr descr="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" id="34" name="Picture"/>
                     <pic:cNvPicPr>
                       <a:picLocks noChangeArrowheads="1" noChangeAspect="1"/>
                     </pic:cNvPicPr>

</xml_diff>